<commit_message>
struggling with single scene persisting objects
</commit_message>
<xml_diff>
--- a/notes on if want make it a game.docx
+++ b/notes on if want make it a game.docx
@@ -31,6 +31,13 @@
         <w:t>Have the exit at the bottom of the water but the you lose cuts in just before you reach it</w:t>
       </w:r>
     </w:p>
+    <w:p/>
+    <w:p>
+      <w:r>
+        <w:t>Game manager will have to not restart game when you die for the death level</w:t>
+      </w:r>
+    </w:p>
+    <w:p/>
     <w:sectPr>
       <w:pgSz w:w="11906" w:h="16838"/>
       <w:pgMar w:top="1440" w:right="1440" w:bottom="1440" w:left="1440" w:header="708" w:footer="708" w:gutter="0"/>

</xml_diff>